<commit_message>
Code updated to create binary variable for MET (mod, vig and MVPA) then used in descriptive analysis.
Additional code to split activity by meaningful groupings of 0 activie, majority and top 1%
</commit_message>
<xml_diff>
--- a/results/tables/Table_Table 3.3.docx
+++ b/results/tables/Table_Table 3.3.docx
@@ -1,163 +1,152 @@
 
 <file path=word/document.xml><?xml version="1.0" encoding="utf-8"?>
-<w:document xmlns:wpc="http://schemas.microsoft.com/office/word/2010/wordprocessingCanvas" xmlns:cx="http://schemas.microsoft.com/office/drawing/2014/chartex" xmlns:cx1="http://schemas.microsoft.com/office/drawing/2015/9/8/chartex" xmlns:cx2="http://schemas.microsoft.com/office/drawing/2015/10/21/chartex" xmlns:cx3="http://schemas.microsoft.com/office/drawing/2016/5/9/chartex" xmlns:cx4="http://schemas.microsoft.com/office/drawing/2016/5/10/chartex" xmlns:cx5="http://schemas.microsoft.com/office/drawing/2016/5/11/chartex" xmlns:cx6="http://schemas.microsoft.com/office/drawing/2016/5/12/chartex" xmlns:cx7="http://schemas.microsoft.com/office/drawing/2016/5/13/chartex" xmlns:cx8="http://schemas.microsoft.com/office/drawing/2016/5/14/chartex" xmlns:mc="http://schemas.openxmlformats.org/markup-compatibility/2006" xmlns:aink="http://schemas.microsoft.com/office/drawing/2016/ink" xmlns:am3d="http://schemas.microsoft.com/office/drawing/2017/model3d" xmlns:o="urn:schemas-microsoft-com:office:office" xmlns:oel="http://schemas.microsoft.com/office/2019/extlst" xmlns:r="http://schemas.openxmlformats.org/officeDocument/2006/relationships" xmlns:m="http://schemas.openxmlformats.org/officeDocument/2006/math" xmlns:v="urn:schemas-microsoft-com:vml" xmlns:wp14="http://schemas.microsoft.com/office/word/2010/wordprocessingDrawing" xmlns:wp="http://schemas.openxmlformats.org/drawingml/2006/wordprocessingDrawing" xmlns:w10="urn:schemas-microsoft-com:office:word" xmlns:w="http://schemas.openxmlformats.org/wordprocessingml/2006/main" xmlns:w14="http://schemas.microsoft.com/office/word/2010/wordml" xmlns:w15="http://schemas.microsoft.com/office/word/2012/wordml" xmlns:w16cex="http://schemas.microsoft.com/office/word/2018/wordml/cex" xmlns:w16cid="http://schemas.microsoft.com/office/word/2016/wordml/cid" xmlns:w16="http://schemas.microsoft.com/office/word/2018/wordml" xmlns:w16du="http://schemas.microsoft.com/office/word/2023/wordml/word16du" xmlns:w16sdtdh="http://schemas.microsoft.com/office/word/2020/wordml/sdtdatahash" xmlns:w16sdtfl="http://schemas.microsoft.com/office/word/2024/wordml/sdtformatlock" xmlns:w16se="http://schemas.microsoft.com/office/word/2015/wordml/symex" xmlns:wpg="http://schemas.microsoft.com/office/word/2010/wordprocessingGroup" xmlns:wpi="http://schemas.microsoft.com/office/word/2010/wordprocessingInk" xmlns:wne="http://schemas.microsoft.com/office/word/2006/wordml" xmlns:wps="http://schemas.microsoft.com/office/word/2010/wordprocessingShape" mc:Ignorable="w14 w15 w16se w16cid w16 w16cex w16sdtdh w16sdtfl w16du wp14">
+<w:document xmlns:wpc="http://schemas.microsoft.com/office/word/2010/wordprocessingCanvas" xmlns:cx="http://schemas.microsoft.com/office/drawing/2014/chartex" xmlns:cx1="http://schemas.microsoft.com/office/drawing/2015/9/8/chartex" xmlns:cx2="http://schemas.microsoft.com/office/drawing/2015/10/21/chartex" xmlns:cx3="http://schemas.microsoft.com/office/drawing/2016/5/9/chartex" xmlns:cx4="http://schemas.microsoft.com/office/drawing/2016/5/10/chartex" xmlns:cx5="http://schemas.microsoft.com/office/drawing/2016/5/11/chartex" xmlns:cx6="http://schemas.microsoft.com/office/drawing/2016/5/12/chartex" xmlns:cx7="http://schemas.microsoft.com/office/drawing/2016/5/13/chartex" xmlns:cx8="http://schemas.microsoft.com/office/drawing/2016/5/14/chartex" xmlns:mc="http://schemas.openxmlformats.org/markup-compatibility/2006" xmlns:aink="http://schemas.microsoft.com/office/drawing/2016/ink" xmlns:am3d="http://schemas.microsoft.com/office/drawing/2017/model3d" xmlns:o="urn:schemas-microsoft-com:office:office" xmlns:r="http://schemas.openxmlformats.org/officeDocument/2006/relationships" xmlns:m="http://schemas.openxmlformats.org/officeDocument/2006/math" xmlns:v="urn:schemas-microsoft-com:vml" xmlns:wp14="http://schemas.microsoft.com/office/word/2010/wordprocessingDrawing" xmlns:wp="http://schemas.openxmlformats.org/drawingml/2006/wordprocessingDrawing" xmlns:w10="urn:schemas-microsoft-com:office:word" xmlns:w="http://schemas.openxmlformats.org/wordprocessingml/2006/main" xmlns:w14="http://schemas.microsoft.com/office/word/2010/wordml" xmlns:w15="http://schemas.microsoft.com/office/word/2012/wordml" xmlns:w16cex="http://schemas.microsoft.com/office/word/2018/wordml/cex" xmlns:w16cid="http://schemas.microsoft.com/office/word/2016/wordml/cid" xmlns:w16="http://schemas.microsoft.com/office/word/2018/wordml" xmlns:w16se="http://schemas.microsoft.com/office/word/2015/wordml/symex" xmlns:wpg="http://schemas.microsoft.com/office/word/2010/wordprocessingGroup" xmlns:wpi="http://schemas.microsoft.com/office/word/2010/wordprocessingInk" xmlns:wne="http://schemas.microsoft.com/office/word/2006/wordml" xmlns:wps="http://schemas.microsoft.com/office/word/2010/wordprocessingShape" mc:Ignorable="w14 w15 w16se w16cid w16 w16cex wp14">
   <w:body>
     <w:p>
+      <w:pPr>
+        <w:pStyle w:val="Normal"/>
+      </w:pPr>
       <w:r>
-        <w:t xml:space="preserve">Table </w:t>
-      </w:r>
-      <w:proofErr w:type="spellStart"/>
-      <w:r>
-        <w:t>Table</w:t>
-      </w:r>
-      <w:proofErr w:type="spellEnd"/>
-      <w:r>
-        <w:t xml:space="preserve"> 3.3: Fracture distribution by WHO binary PA exposures</w:t>
+        <w:t xml:space="preserve">Table Table 3.3: Fracture distribution by WHO binary PA exposures</w:t>
       </w:r>
     </w:p>
-    <w:p/>
+    <w:p>
+      <w:pPr>
+        <w:pStyle w:val="Normal"/>
+      </w:pPr>
+      <w:r>
+        <w:t xml:space="preserve"/>
+      </w:r>
+    </w:p>
     <w:tbl>
       <w:tblPr>
         <w:tblStyle w:val="tabletemplate"/>
-        <w:tblW w:w="5000" w:type="pct"/>
-        <w:tblLook w:val="0420" w:firstRow="1" w:lastRow="0" w:firstColumn="0" w:lastColumn="0" w:noHBand="0" w:noVBand="1"/>
+        <w:tblLayout w:type="autofit"/>
+        <w:jc w:val="center"/>
+        <w:tblW w:type="pct" w:w="5000"/>
+        <w:tblLook w:firstRow="1" w:lastRow="0" w:firstColumn="0" w:lastColumn="0" w:noHBand="0" w:noVBand="1"/>
       </w:tblPr>
-      <w:tblGrid>
-        <w:gridCol w:w="1500"/>
-        <w:gridCol w:w="1218"/>
-        <w:gridCol w:w="1032"/>
-        <w:gridCol w:w="1651"/>
-        <w:gridCol w:w="1567"/>
-        <w:gridCol w:w="2098"/>
-      </w:tblGrid>
       <w:tr>
         <w:trPr>
-          <w:cnfStyle w:val="100000000000" w:firstRow="1" w:lastRow="0" w:firstColumn="0" w:lastColumn="0" w:oddVBand="0" w:evenVBand="0" w:oddHBand="0" w:evenHBand="0" w:firstRowFirstColumn="0" w:firstRowLastColumn="0" w:lastRowFirstColumn="0" w:lastRowLastColumn="0"/>
           <w:tblHeader/>
         </w:trPr>
         <w:tc>
-          <w:tcPr>
-            <w:tcW w:w="0" w:type="auto"/>
-          </w:tcPr>
-          <w:p>
+          <w:p>
+            <w:pPr>
+              <w:pStyle w:val="Normal"/>
+            </w:pPr>
             <w:r>
               <w:t>Exposure</w:t>
             </w:r>
           </w:p>
         </w:tc>
         <w:tc>
-          <w:tcPr>
-            <w:tcW w:w="0" w:type="auto"/>
-          </w:tcPr>
-          <w:p>
+          <w:p>
+            <w:pPr>
+              <w:pStyle w:val="Normal"/>
+            </w:pPr>
             <w:r>
               <w:t>Category</w:t>
             </w:r>
           </w:p>
         </w:tc>
         <w:tc>
-          <w:tcPr>
-            <w:tcW w:w="0" w:type="auto"/>
-          </w:tcPr>
-          <w:p>
+          <w:p>
+            <w:pPr>
+              <w:pStyle w:val="Normal"/>
+            </w:pPr>
             <w:r>
               <w:t>N</w:t>
             </w:r>
           </w:p>
         </w:tc>
         <w:tc>
-          <w:tcPr>
-            <w:tcW w:w="0" w:type="auto"/>
-          </w:tcPr>
-          <w:p>
-            <w:proofErr w:type="spellStart"/>
+          <w:p>
+            <w:pPr>
+              <w:pStyle w:val="Normal"/>
+            </w:pPr>
             <w:r>
               <w:t>Fracture_yes</w:t>
             </w:r>
-            <w:proofErr w:type="spellEnd"/>
-          </w:p>
-        </w:tc>
-        <w:tc>
-          <w:tcPr>
-            <w:tcW w:w="0" w:type="auto"/>
-          </w:tcPr>
-          <w:p>
-            <w:proofErr w:type="spellStart"/>
+          </w:p>
+        </w:tc>
+        <w:tc>
+          <w:p>
+            <w:pPr>
+              <w:pStyle w:val="Normal"/>
+            </w:pPr>
             <w:r>
               <w:t>Fracture_no</w:t>
             </w:r>
-            <w:proofErr w:type="spellEnd"/>
-          </w:p>
-        </w:tc>
-        <w:tc>
-          <w:tcPr>
-            <w:tcW w:w="0" w:type="auto"/>
-          </w:tcPr>
-          <w:p>
-            <w:proofErr w:type="spellStart"/>
+          </w:p>
+        </w:tc>
+        <w:tc>
+          <w:p>
+            <w:pPr>
+              <w:pStyle w:val="Normal"/>
+            </w:pPr>
             <w:r>
               <w:t>Percent_fracture</w:t>
             </w:r>
-            <w:proofErr w:type="spellEnd"/>
           </w:p>
         </w:tc>
       </w:tr>
       <w:tr>
         <w:tc>
-          <w:tcPr>
-            <w:tcW w:w="0" w:type="auto"/>
-          </w:tcPr>
-          <w:p>
+          <w:p>
+            <w:pPr>
+              <w:pStyle w:val="Normal"/>
+            </w:pPr>
             <w:r>
               <w:t>WHO_MVPA</w:t>
             </w:r>
           </w:p>
         </w:tc>
         <w:tc>
-          <w:tcPr>
-            <w:tcW w:w="0" w:type="auto"/>
-          </w:tcPr>
-          <w:p>
+          <w:p>
+            <w:pPr>
+              <w:pStyle w:val="Normal"/>
+            </w:pPr>
             <w:r>
               <w:t>No</w:t>
             </w:r>
           </w:p>
         </w:tc>
         <w:tc>
-          <w:tcPr>
-            <w:tcW w:w="0" w:type="auto"/>
-          </w:tcPr>
-          <w:p>
+          <w:p>
+            <w:pPr>
+              <w:pStyle w:val="Normal"/>
+            </w:pPr>
             <w:r>
               <w:t>148258</w:t>
             </w:r>
           </w:p>
         </w:tc>
         <w:tc>
-          <w:tcPr>
-            <w:tcW w:w="0" w:type="auto"/>
-          </w:tcPr>
-          <w:p>
+          <w:p>
+            <w:pPr>
+              <w:pStyle w:val="Normal"/>
+            </w:pPr>
             <w:r>
               <w:t>12737</w:t>
             </w:r>
           </w:p>
         </w:tc>
         <w:tc>
-          <w:tcPr>
-            <w:tcW w:w="0" w:type="auto"/>
-          </w:tcPr>
-          <w:p>
+          <w:p>
+            <w:pPr>
+              <w:pStyle w:val="Normal"/>
+            </w:pPr>
             <w:r>
               <w:t>135521</w:t>
             </w:r>
           </w:p>
         </w:tc>
         <w:tc>
-          <w:tcPr>
-            <w:tcW w:w="0" w:type="auto"/>
-          </w:tcPr>
-          <w:p>
+          <w:p>
+            <w:pPr>
+              <w:pStyle w:val="Normal"/>
+            </w:pPr>
             <w:r>
               <w:t>8.6</w:t>
             </w:r>
@@ -166,60 +155,60 @@
       </w:tr>
       <w:tr>
         <w:tc>
-          <w:tcPr>
-            <w:tcW w:w="0" w:type="auto"/>
-          </w:tcPr>
-          <w:p>
+          <w:p>
+            <w:pPr>
+              <w:pStyle w:val="Normal"/>
+            </w:pPr>
             <w:r>
               <w:t>WHO_MVPA</w:t>
             </w:r>
           </w:p>
         </w:tc>
         <w:tc>
-          <w:tcPr>
-            <w:tcW w:w="0" w:type="auto"/>
-          </w:tcPr>
-          <w:p>
+          <w:p>
+            <w:pPr>
+              <w:pStyle w:val="Normal"/>
+            </w:pPr>
             <w:r>
               <w:t>Yes</w:t>
             </w:r>
           </w:p>
         </w:tc>
         <w:tc>
-          <w:tcPr>
-            <w:tcW w:w="0" w:type="auto"/>
-          </w:tcPr>
-          <w:p>
+          <w:p>
+            <w:pPr>
+              <w:pStyle w:val="Normal"/>
+            </w:pPr>
             <w:r>
               <w:t>173156</w:t>
             </w:r>
           </w:p>
         </w:tc>
         <w:tc>
-          <w:tcPr>
-            <w:tcW w:w="0" w:type="auto"/>
-          </w:tcPr>
-          <w:p>
+          <w:p>
+            <w:pPr>
+              <w:pStyle w:val="Normal"/>
+            </w:pPr>
             <w:r>
               <w:t>17185</w:t>
             </w:r>
           </w:p>
         </w:tc>
         <w:tc>
-          <w:tcPr>
-            <w:tcW w:w="0" w:type="auto"/>
-          </w:tcPr>
-          <w:p>
+          <w:p>
+            <w:pPr>
+              <w:pStyle w:val="Normal"/>
+            </w:pPr>
             <w:r>
               <w:t>155971</w:t>
             </w:r>
           </w:p>
         </w:tc>
         <w:tc>
-          <w:tcPr>
-            <w:tcW w:w="0" w:type="auto"/>
-          </w:tcPr>
-          <w:p>
+          <w:p>
+            <w:pPr>
+              <w:pStyle w:val="Normal"/>
+            </w:pPr>
             <w:r>
               <w:t>9.9</w:t>
             </w:r>
@@ -228,60 +217,60 @@
       </w:tr>
       <w:tr>
         <w:tc>
-          <w:tcPr>
-            <w:tcW w:w="0" w:type="auto"/>
-          </w:tcPr>
-          <w:p>
+          <w:p>
+            <w:pPr>
+              <w:pStyle w:val="Normal"/>
+            </w:pPr>
             <w:r>
               <w:t>WHO_MVPA</w:t>
             </w:r>
           </w:p>
         </w:tc>
         <w:tc>
-          <w:tcPr>
-            <w:tcW w:w="0" w:type="auto"/>
-          </w:tcPr>
-          <w:p>
+          <w:p>
+            <w:pPr>
+              <w:pStyle w:val="Normal"/>
+            </w:pPr>
             <w:r>
               <w:t>NA</w:t>
             </w:r>
           </w:p>
         </w:tc>
         <w:tc>
-          <w:tcPr>
-            <w:tcW w:w="0" w:type="auto"/>
-          </w:tcPr>
-          <w:p>
-            <w:r>
-              <w:t>1339</w:t>
-            </w:r>
-          </w:p>
-        </w:tc>
-        <w:tc>
-          <w:tcPr>
-            <w:tcW w:w="0" w:type="auto"/>
-          </w:tcPr>
-          <w:p>
-            <w:r>
-              <w:t>166</w:t>
-            </w:r>
-          </w:p>
-        </w:tc>
-        <w:tc>
-          <w:tcPr>
-            <w:tcW w:w="0" w:type="auto"/>
-          </w:tcPr>
-          <w:p>
-            <w:r>
-              <w:t>1173</w:t>
-            </w:r>
-          </w:p>
-        </w:tc>
-        <w:tc>
-          <w:tcPr>
-            <w:tcW w:w="0" w:type="auto"/>
-          </w:tcPr>
-          <w:p>
+          <w:p>
+            <w:pPr>
+              <w:pStyle w:val="Normal"/>
+            </w:pPr>
+            <w:r>
+              <w:t> 1339</w:t>
+            </w:r>
+          </w:p>
+        </w:tc>
+        <w:tc>
+          <w:p>
+            <w:pPr>
+              <w:pStyle w:val="Normal"/>
+            </w:pPr>
+            <w:r>
+              <w:t> 166</w:t>
+            </w:r>
+          </w:p>
+        </w:tc>
+        <w:tc>
+          <w:p>
+            <w:pPr>
+              <w:pStyle w:val="Normal"/>
+            </w:pPr>
+            <w:r>
+              <w:t> 1173</w:t>
+            </w:r>
+          </w:p>
+        </w:tc>
+        <w:tc>
+          <w:p>
+            <w:pPr>
+              <w:pStyle w:val="Normal"/>
+            </w:pPr>
             <w:r>
               <w:t>12.4</w:t>
             </w:r>
@@ -290,62 +279,60 @@
       </w:tr>
       <w:tr>
         <w:tc>
-          <w:tcPr>
-            <w:tcW w:w="0" w:type="auto"/>
-          </w:tcPr>
-          <w:p>
-            <w:proofErr w:type="spellStart"/>
+          <w:p>
+            <w:pPr>
+              <w:pStyle w:val="Normal"/>
+            </w:pPr>
             <w:r>
               <w:t>WHO_walk</w:t>
             </w:r>
-            <w:proofErr w:type="spellEnd"/>
-          </w:p>
-        </w:tc>
-        <w:tc>
-          <w:tcPr>
-            <w:tcW w:w="0" w:type="auto"/>
-          </w:tcPr>
-          <w:p>
+          </w:p>
+        </w:tc>
+        <w:tc>
+          <w:p>
+            <w:pPr>
+              <w:pStyle w:val="Normal"/>
+            </w:pPr>
             <w:r>
               <w:t>No</w:t>
             </w:r>
           </w:p>
         </w:tc>
         <w:tc>
-          <w:tcPr>
-            <w:tcW w:w="0" w:type="auto"/>
-          </w:tcPr>
-          <w:p>
+          <w:p>
+            <w:pPr>
+              <w:pStyle w:val="Normal"/>
+            </w:pPr>
             <w:r>
               <w:t>59950</w:t>
             </w:r>
           </w:p>
         </w:tc>
         <w:tc>
-          <w:tcPr>
-            <w:tcW w:w="0" w:type="auto"/>
-          </w:tcPr>
-          <w:p>
+          <w:p>
+            <w:pPr>
+              <w:pStyle w:val="Normal"/>
+            </w:pPr>
             <w:r>
               <w:t>5064</w:t>
             </w:r>
           </w:p>
         </w:tc>
         <w:tc>
-          <w:tcPr>
-            <w:tcW w:w="0" w:type="auto"/>
-          </w:tcPr>
-          <w:p>
+          <w:p>
+            <w:pPr>
+              <w:pStyle w:val="Normal"/>
+            </w:pPr>
             <w:r>
               <w:t>54886</w:t>
             </w:r>
           </w:p>
         </w:tc>
         <w:tc>
-          <w:tcPr>
-            <w:tcW w:w="0" w:type="auto"/>
-          </w:tcPr>
-          <w:p>
+          <w:p>
+            <w:pPr>
+              <w:pStyle w:val="Normal"/>
+            </w:pPr>
             <w:r>
               <w:t>8.4</w:t>
             </w:r>
@@ -354,62 +341,60 @@
       </w:tr>
       <w:tr>
         <w:tc>
-          <w:tcPr>
-            <w:tcW w:w="0" w:type="auto"/>
-          </w:tcPr>
-          <w:p>
-            <w:proofErr w:type="spellStart"/>
+          <w:p>
+            <w:pPr>
+              <w:pStyle w:val="Normal"/>
+            </w:pPr>
             <w:r>
               <w:t>WHO_walk</w:t>
             </w:r>
-            <w:proofErr w:type="spellEnd"/>
-          </w:p>
-        </w:tc>
-        <w:tc>
-          <w:tcPr>
-            <w:tcW w:w="0" w:type="auto"/>
-          </w:tcPr>
-          <w:p>
+          </w:p>
+        </w:tc>
+        <w:tc>
+          <w:p>
+            <w:pPr>
+              <w:pStyle w:val="Normal"/>
+            </w:pPr>
             <w:r>
               <w:t>Yes</w:t>
             </w:r>
           </w:p>
         </w:tc>
         <w:tc>
-          <w:tcPr>
-            <w:tcW w:w="0" w:type="auto"/>
-          </w:tcPr>
-          <w:p>
+          <w:p>
+            <w:pPr>
+              <w:pStyle w:val="Normal"/>
+            </w:pPr>
             <w:r>
               <w:t>261464</w:t>
             </w:r>
           </w:p>
         </w:tc>
         <w:tc>
-          <w:tcPr>
-            <w:tcW w:w="0" w:type="auto"/>
-          </w:tcPr>
-          <w:p>
+          <w:p>
+            <w:pPr>
+              <w:pStyle w:val="Normal"/>
+            </w:pPr>
             <w:r>
               <w:t>24858</w:t>
             </w:r>
           </w:p>
         </w:tc>
         <w:tc>
-          <w:tcPr>
-            <w:tcW w:w="0" w:type="auto"/>
-          </w:tcPr>
-          <w:p>
+          <w:p>
+            <w:pPr>
+              <w:pStyle w:val="Normal"/>
+            </w:pPr>
             <w:r>
               <w:t>236606</w:t>
             </w:r>
           </w:p>
         </w:tc>
         <w:tc>
-          <w:tcPr>
-            <w:tcW w:w="0" w:type="auto"/>
-          </w:tcPr>
-          <w:p>
+          <w:p>
+            <w:pPr>
+              <w:pStyle w:val="Normal"/>
+            </w:pPr>
             <w:r>
               <w:t>9.5</w:t>
             </w:r>
@@ -418,62 +403,60 @@
       </w:tr>
       <w:tr>
         <w:tc>
-          <w:tcPr>
-            <w:tcW w:w="0" w:type="auto"/>
-          </w:tcPr>
-          <w:p>
-            <w:proofErr w:type="spellStart"/>
+          <w:p>
+            <w:pPr>
+              <w:pStyle w:val="Normal"/>
+            </w:pPr>
             <w:r>
               <w:t>WHO_walk</w:t>
             </w:r>
-            <w:proofErr w:type="spellEnd"/>
-          </w:p>
-        </w:tc>
-        <w:tc>
-          <w:tcPr>
-            <w:tcW w:w="0" w:type="auto"/>
-          </w:tcPr>
-          <w:p>
+          </w:p>
+        </w:tc>
+        <w:tc>
+          <w:p>
+            <w:pPr>
+              <w:pStyle w:val="Normal"/>
+            </w:pPr>
             <w:r>
               <w:t>NA</w:t>
             </w:r>
           </w:p>
         </w:tc>
         <w:tc>
-          <w:tcPr>
-            <w:tcW w:w="0" w:type="auto"/>
-          </w:tcPr>
-          <w:p>
-            <w:r>
-              <w:t>1339</w:t>
-            </w:r>
-          </w:p>
-        </w:tc>
-        <w:tc>
-          <w:tcPr>
-            <w:tcW w:w="0" w:type="auto"/>
-          </w:tcPr>
-          <w:p>
-            <w:r>
-              <w:t>166</w:t>
-            </w:r>
-          </w:p>
-        </w:tc>
-        <w:tc>
-          <w:tcPr>
-            <w:tcW w:w="0" w:type="auto"/>
-          </w:tcPr>
-          <w:p>
-            <w:r>
-              <w:t>1173</w:t>
-            </w:r>
-          </w:p>
-        </w:tc>
-        <w:tc>
-          <w:tcPr>
-            <w:tcW w:w="0" w:type="auto"/>
-          </w:tcPr>
-          <w:p>
+          <w:p>
+            <w:pPr>
+              <w:pStyle w:val="Normal"/>
+            </w:pPr>
+            <w:r>
+              <w:t> 1339</w:t>
+            </w:r>
+          </w:p>
+        </w:tc>
+        <w:tc>
+          <w:p>
+            <w:pPr>
+              <w:pStyle w:val="Normal"/>
+            </w:pPr>
+            <w:r>
+              <w:t> 166</w:t>
+            </w:r>
+          </w:p>
+        </w:tc>
+        <w:tc>
+          <w:p>
+            <w:pPr>
+              <w:pStyle w:val="Normal"/>
+            </w:pPr>
+            <w:r>
+              <w:t> 1173</w:t>
+            </w:r>
+          </w:p>
+        </w:tc>
+        <w:tc>
+          <w:p>
+            <w:pPr>
+              <w:pStyle w:val="Normal"/>
+            </w:pPr>
             <w:r>
               <w:t>12.4</w:t>
             </w:r>
@@ -481,7 +464,6 @@
         </w:tc>
       </w:tr>
     </w:tbl>
-    <w:p/>
     <w:sectPr>
       <w:type w:val="continuous"/>
       <w:pgSz w:w="11900" w:h="16840"/>
@@ -493,8 +475,32 @@
 </w:document>
 </file>
 
+<file path=word/comments.xml><?xml version="1.0" encoding="utf-8"?>
+<w:comments xmlns:wpc="http://schemas.microsoft.com/office/word/2010/wordprocessingCanvas" xmlns:mo="http://schemas.microsoft.com/office/mac/office/2008/main" xmlns:mc="http://schemas.openxmlformats.org/markup-compatibility/2006" xmlns:mv="urn:schemas-microsoft-com:mac:vml" xmlns:o="urn:schemas-microsoft-com:office:office" xmlns:r="http://schemas.openxmlformats.org/officeDocument/2006/relationships" xmlns:m="http://schemas.openxmlformats.org/officeDocument/2006/math" xmlns:v="urn:schemas-microsoft-com:vml" xmlns:wp14="http://schemas.microsoft.com/office/word/2010/wordprocessingDrawing" xmlns:wp="http://schemas.openxmlformats.org/drawingml/2006/wordprocessingDrawing" xmlns:w10="urn:schemas-microsoft-com:office:word" xmlns:w="http://schemas.openxmlformats.org/wordprocessingml/2006/main" xmlns:w14="http://schemas.microsoft.com/office/word/2010/wordml" xmlns:wpg="http://schemas.microsoft.com/office/word/2010/wordprocessingGroup" xmlns:wpi="http://schemas.microsoft.com/office/word/2010/wordprocessingInk" xmlns:wne="http://schemas.microsoft.com/office/word/2006/wordml" xmlns:wps="http://schemas.microsoft.com/office/word/2010/wordprocessingShape" mc:Ignorable="w14 wp14">
+</w:comments>
+</file>
+
+<file path=word/footnotes.xml><?xml version="1.0" encoding="utf-8"?>
+<w:footnotes xmlns:wpc="http://schemas.microsoft.com/office/word/2010/wordprocessingCanvas" xmlns:mo="http://schemas.microsoft.com/office/mac/office/2008/main" xmlns:mc="http://schemas.openxmlformats.org/markup-compatibility/2006" xmlns:mv="urn:schemas-microsoft-com:mac:vml" xmlns:o="urn:schemas-microsoft-com:office:office" xmlns:r="http://schemas.openxmlformats.org/officeDocument/2006/relationships" xmlns:m="http://schemas.openxmlformats.org/officeDocument/2006/math" xmlns:v="urn:schemas-microsoft-com:vml" xmlns:wp14="http://schemas.microsoft.com/office/word/2010/wordprocessingDrawing" xmlns:wp="http://schemas.openxmlformats.org/drawingml/2006/wordprocessingDrawing" xmlns:w10="urn:schemas-microsoft-com:office:word" xmlns:w="http://schemas.openxmlformats.org/wordprocessingml/2006/main" xmlns:w14="http://schemas.microsoft.com/office/word/2010/wordml" xmlns:wpg="http://schemas.microsoft.com/office/word/2010/wordprocessingGroup" xmlns:wpi="http://schemas.microsoft.com/office/word/2010/wordprocessingInk" xmlns:wne="http://schemas.microsoft.com/office/word/2006/wordml" xmlns:wps="http://schemas.microsoft.com/office/word/2010/wordprocessingShape" mc:Ignorable="w14 wp14">
+  <w:footnote w:type="separator" w:id="-1">
+    <w:p>
+      <w:r>
+        <w:separator/>
+      </w:r>
+    </w:p>
+  </w:footnote>
+  <w:footnote w:type="continuationSeparator" w:id="0">
+    <w:p>
+      <w:r>
+        <w:continuationSeparator/>
+      </w:r>
+    </w:p>
+  </w:footnote>
+</w:footnotes>
+</file>
+
 <file path=word/numbering.xml><?xml version="1.0" encoding="utf-8"?>
-<w:numbering xmlns:wpc="http://schemas.microsoft.com/office/word/2010/wordprocessingCanvas" xmlns:cx="http://schemas.microsoft.com/office/drawing/2014/chartex" xmlns:cx1="http://schemas.microsoft.com/office/drawing/2015/9/8/chartex" xmlns:cx2="http://schemas.microsoft.com/office/drawing/2015/10/21/chartex" xmlns:cx3="http://schemas.microsoft.com/office/drawing/2016/5/9/chartex" xmlns:cx4="http://schemas.microsoft.com/office/drawing/2016/5/10/chartex" xmlns:cx5="http://schemas.microsoft.com/office/drawing/2016/5/11/chartex" xmlns:cx6="http://schemas.microsoft.com/office/drawing/2016/5/12/chartex" xmlns:cx7="http://schemas.microsoft.com/office/drawing/2016/5/13/chartex" xmlns:cx8="http://schemas.microsoft.com/office/drawing/2016/5/14/chartex" xmlns:mc="http://schemas.openxmlformats.org/markup-compatibility/2006" xmlns:aink="http://schemas.microsoft.com/office/drawing/2016/ink" xmlns:am3d="http://schemas.microsoft.com/office/drawing/2017/model3d" xmlns:o="urn:schemas-microsoft-com:office:office" xmlns:oel="http://schemas.microsoft.com/office/2019/extlst" xmlns:r="http://schemas.openxmlformats.org/officeDocument/2006/relationships" xmlns:m="http://schemas.openxmlformats.org/officeDocument/2006/math" xmlns:v="urn:schemas-microsoft-com:vml" xmlns:wp14="http://schemas.microsoft.com/office/word/2010/wordprocessingDrawing" xmlns:wp="http://schemas.openxmlformats.org/drawingml/2006/wordprocessingDrawing" xmlns:w10="urn:schemas-microsoft-com:office:word" xmlns:w="http://schemas.openxmlformats.org/wordprocessingml/2006/main" xmlns:w14="http://schemas.microsoft.com/office/word/2010/wordml" xmlns:w15="http://schemas.microsoft.com/office/word/2012/wordml" xmlns:w16cex="http://schemas.microsoft.com/office/word/2018/wordml/cex" xmlns:w16cid="http://schemas.microsoft.com/office/word/2016/wordml/cid" xmlns:w16="http://schemas.microsoft.com/office/word/2018/wordml" xmlns:w16du="http://schemas.microsoft.com/office/word/2023/wordml/word16du" xmlns:w16sdtdh="http://schemas.microsoft.com/office/word/2020/wordml/sdtdatahash" xmlns:w16sdtfl="http://schemas.microsoft.com/office/word/2024/wordml/sdtformatlock" xmlns:w16se="http://schemas.microsoft.com/office/word/2015/wordml/symex" xmlns:wpg="http://schemas.microsoft.com/office/word/2010/wordprocessingGroup" xmlns:wpi="http://schemas.microsoft.com/office/word/2010/wordprocessingInk" xmlns:wne="http://schemas.microsoft.com/office/word/2006/wordml" xmlns:wps="http://schemas.microsoft.com/office/word/2010/wordprocessingShape" mc:Ignorable="w14 w15 w16se w16cid w16 w16cex w16sdtdh w16sdtfl w16du wp14">
+<w:numbering xmlns:wpc="http://schemas.microsoft.com/office/word/2010/wordprocessingCanvas" xmlns:cx="http://schemas.microsoft.com/office/drawing/2014/chartex" xmlns:cx1="http://schemas.microsoft.com/office/drawing/2015/9/8/chartex" xmlns:cx2="http://schemas.microsoft.com/office/drawing/2015/10/21/chartex" xmlns:cx3="http://schemas.microsoft.com/office/drawing/2016/5/9/chartex" xmlns:cx4="http://schemas.microsoft.com/office/drawing/2016/5/10/chartex" xmlns:cx5="http://schemas.microsoft.com/office/drawing/2016/5/11/chartex" xmlns:cx6="http://schemas.microsoft.com/office/drawing/2016/5/12/chartex" xmlns:cx7="http://schemas.microsoft.com/office/drawing/2016/5/13/chartex" xmlns:cx8="http://schemas.microsoft.com/office/drawing/2016/5/14/chartex" xmlns:mc="http://schemas.openxmlformats.org/markup-compatibility/2006" xmlns:aink="http://schemas.microsoft.com/office/drawing/2016/ink" xmlns:am3d="http://schemas.microsoft.com/office/drawing/2017/model3d" xmlns:o="urn:schemas-microsoft-com:office:office" xmlns:r="http://schemas.openxmlformats.org/officeDocument/2006/relationships" xmlns:m="http://schemas.openxmlformats.org/officeDocument/2006/math" xmlns:v="urn:schemas-microsoft-com:vml" xmlns:wp14="http://schemas.microsoft.com/office/word/2010/wordprocessingDrawing" xmlns:wp="http://schemas.openxmlformats.org/drawingml/2006/wordprocessingDrawing" xmlns:w10="urn:schemas-microsoft-com:office:word" xmlns:w="http://schemas.openxmlformats.org/wordprocessingml/2006/main" xmlns:w14="http://schemas.microsoft.com/office/word/2010/wordml" xmlns:w15="http://schemas.microsoft.com/office/word/2012/wordml" xmlns:w16cex="http://schemas.microsoft.com/office/word/2018/wordml/cex" xmlns:w16cid="http://schemas.microsoft.com/office/word/2016/wordml/cid" xmlns:w16="http://schemas.microsoft.com/office/word/2018/wordml" xmlns:w16se="http://schemas.microsoft.com/office/word/2015/wordml/symex" xmlns:wpg="http://schemas.microsoft.com/office/word/2010/wordprocessingGroup" xmlns:wpi="http://schemas.microsoft.com/office/word/2010/wordprocessingInk" xmlns:wne="http://schemas.microsoft.com/office/word/2006/wordml" xmlns:wps="http://schemas.microsoft.com/office/word/2010/wordprocessingShape" mc:Ignorable="w14 w15 w16se w16cid w16 w16cex wp14">
   <w:abstractNum w:abstractNumId="0" w15:restartNumberingAfterBreak="0">
     <w:nsid w:val="07E925FD"/>
     <w:multiLevelType w:val="multilevel"/>
@@ -502,7 +508,7 @@
     <w:lvl w:ilvl="0">
       <w:start w:val="1"/>
       <w:numFmt w:val="decimal"/>
-      <w:pStyle w:val="Heading1"/>
+      <w:pStyle w:val="Titre1"/>
       <w:lvlText w:val="%1."/>
       <w:lvlJc w:val="left"/>
       <w:pPr>
@@ -512,7 +518,7 @@
     <w:lvl w:ilvl="1">
       <w:start w:val="1"/>
       <w:numFmt w:val="decimal"/>
-      <w:pStyle w:val="Heading2"/>
+      <w:pStyle w:val="Titre2"/>
       <w:lvlText w:val="%1.%2."/>
       <w:lvlJc w:val="left"/>
       <w:pPr>
@@ -522,7 +528,7 @@
     <w:lvl w:ilvl="2">
       <w:start w:val="1"/>
       <w:numFmt w:val="decimal"/>
-      <w:pStyle w:val="Heading3"/>
+      <w:pStyle w:val="Titre3"/>
       <w:lvlText w:val="%1.%2.%3."/>
       <w:lvlJc w:val="left"/>
       <w:pPr>
@@ -756,20 +762,20 @@
       </w:pPr>
     </w:lvl>
   </w:abstractNum>
-  <w:num w:numId="1" w16cid:durableId="1828013582">
+  <w:num w:numId="1">
     <w:abstractNumId w:val="1"/>
   </w:num>
-  <w:num w:numId="2" w16cid:durableId="1214004110">
+  <w:num w:numId="2">
     <w:abstractNumId w:val="2"/>
   </w:num>
-  <w:num w:numId="3" w16cid:durableId="2044403652">
+  <w:num w:numId="3">
     <w:abstractNumId w:val="0"/>
   </w:num>
 </w:numbering>
 </file>
 
 <file path=word/styles.xml><?xml version="1.0" encoding="utf-8"?>
-<w:styles xmlns:mc="http://schemas.openxmlformats.org/markup-compatibility/2006" xmlns:r="http://schemas.openxmlformats.org/officeDocument/2006/relationships" xmlns:w="http://schemas.openxmlformats.org/wordprocessingml/2006/main" xmlns:w14="http://schemas.microsoft.com/office/word/2010/wordml" xmlns:w15="http://schemas.microsoft.com/office/word/2012/wordml" xmlns:w16cex="http://schemas.microsoft.com/office/word/2018/wordml/cex" xmlns:w16cid="http://schemas.microsoft.com/office/word/2016/wordml/cid" xmlns:w16="http://schemas.microsoft.com/office/word/2018/wordml" xmlns:w16du="http://schemas.microsoft.com/office/word/2023/wordml/word16du" xmlns:w16sdtdh="http://schemas.microsoft.com/office/word/2020/wordml/sdtdatahash" xmlns:w16sdtfl="http://schemas.microsoft.com/office/word/2024/wordml/sdtformatlock" xmlns:w16se="http://schemas.microsoft.com/office/word/2015/wordml/symex" mc:Ignorable="w14 w15 w16se w16cid w16 w16cex w16sdtdh w16sdtfl w16du">
+<w:styles xmlns:mc="http://schemas.openxmlformats.org/markup-compatibility/2006" xmlns:r="http://schemas.openxmlformats.org/officeDocument/2006/relationships" xmlns:w="http://schemas.openxmlformats.org/wordprocessingml/2006/main" xmlns:w14="http://schemas.microsoft.com/office/word/2010/wordml" xmlns:w15="http://schemas.microsoft.com/office/word/2012/wordml" xmlns:w16cex="http://schemas.microsoft.com/office/word/2018/wordml/cex" xmlns:w16cid="http://schemas.microsoft.com/office/word/2016/wordml/cid" xmlns:w16="http://schemas.microsoft.com/office/word/2018/wordml" xmlns:w16se="http://schemas.microsoft.com/office/word/2015/wordml/symex" mc:Ignorable="w14 w15 w16se w16cid w16 w16cex">
   <w:docDefaults>
     <w:rPrDefault>
       <w:rPr>
@@ -1154,11 +1160,11 @@
     <w:name w:val="Normal"/>
     <w:qFormat/>
   </w:style>
-  <w:style w:type="paragraph" w:styleId="Heading1">
+  <w:style w:type="paragraph" w:styleId="Titre1">
     <w:name w:val="heading 1"/>
     <w:basedOn w:val="Normal"/>
     <w:next w:val="Normal"/>
-    <w:link w:val="Heading1Char"/>
+    <w:link w:val="Titre1Car"/>
     <w:uiPriority w:val="9"/>
     <w:qFormat/>
     <w:rsid w:val="00362E65"/>
@@ -1182,11 +1188,11 @@
       <w:szCs w:val="32"/>
     </w:rPr>
   </w:style>
-  <w:style w:type="paragraph" w:styleId="Heading2">
+  <w:style w:type="paragraph" w:styleId="Titre2">
     <w:name w:val="heading 2"/>
     <w:basedOn w:val="Normal"/>
     <w:next w:val="Normal"/>
-    <w:link w:val="Heading2Char"/>
+    <w:link w:val="Titre2Car"/>
     <w:uiPriority w:val="9"/>
     <w:semiHidden/>
     <w:unhideWhenUsed/>
@@ -1210,11 +1216,11 @@
       <w:szCs w:val="26"/>
     </w:rPr>
   </w:style>
-  <w:style w:type="paragraph" w:styleId="Heading3">
+  <w:style w:type="paragraph" w:styleId="Titre3">
     <w:name w:val="heading 3"/>
     <w:basedOn w:val="Normal"/>
     <w:next w:val="Normal"/>
-    <w:link w:val="Heading3Char"/>
+    <w:link w:val="Titre3Car"/>
     <w:uiPriority w:val="9"/>
     <w:semiHidden/>
     <w:unhideWhenUsed/>
@@ -1236,13 +1242,13 @@
       <w:bCs/>
     </w:rPr>
   </w:style>
-  <w:style w:type="character" w:default="1" w:styleId="DefaultParagraphFont">
+  <w:style w:type="character" w:default="1" w:styleId="Policepardfaut">
     <w:name w:val="Default Paragraph Font"/>
     <w:uiPriority w:val="1"/>
     <w:semiHidden/>
     <w:unhideWhenUsed/>
   </w:style>
-  <w:style w:type="table" w:default="1" w:styleId="TableNormal">
+  <w:style w:type="table" w:default="1" w:styleId="TableauNormal">
     <w:name w:val="Normal Table"/>
     <w:uiPriority w:val="99"/>
     <w:semiHidden/>
@@ -1257,15 +1263,15 @@
       </w:tblCellMar>
     </w:tblPr>
   </w:style>
-  <w:style w:type="numbering" w:default="1" w:styleId="NoList">
+  <w:style w:type="numbering" w:default="1" w:styleId="Aucuneliste">
     <w:name w:val="No List"/>
     <w:uiPriority w:val="99"/>
     <w:semiHidden/>
     <w:unhideWhenUsed/>
   </w:style>
-  <w:style w:type="character" w:customStyle="1" w:styleId="Strong1">
-    <w:name w:val="Strong1"/>
-    <w:basedOn w:val="DefaultParagraphFont"/>
+  <w:style w:type="character" w:customStyle="1" w:styleId="strong">
+    <w:name w:val="strong"/>
+    <w:basedOn w:val="Policepardfaut"/>
     <w:uiPriority w:val="1"/>
     <w:qFormat/>
     <w:rsid w:val="007B3E96"/>
@@ -1284,7 +1290,7 @@
   </w:style>
   <w:style w:type="table" w:customStyle="1" w:styleId="tabletemplate">
     <w:name w:val="table_template"/>
-    <w:basedOn w:val="TableNormal"/>
+    <w:basedOn w:val="TableauNormal"/>
     <w:uiPriority w:val="59"/>
     <w:rsid w:val="00F12158"/>
     <w:pPr>
@@ -1320,9 +1326,9 @@
       </w:tcPr>
     </w:tblStylePr>
   </w:style>
-  <w:style w:type="table" w:styleId="LightList-Accent2">
+  <w:style w:type="table" w:styleId="Listeclaire-Accent2">
     <w:name w:val="Light List Accent 2"/>
-    <w:basedOn w:val="TableNormal"/>
+    <w:basedOn w:val="TableauNormal"/>
     <w:uiPriority w:val="61"/>
     <w:rsid w:val="00FC557F"/>
     <w:tblPr>
@@ -1402,10 +1408,10 @@
       </w:tcPr>
     </w:tblStylePr>
   </w:style>
-  <w:style w:type="character" w:customStyle="1" w:styleId="Heading1Char">
-    <w:name w:val="Heading 1 Char"/>
-    <w:basedOn w:val="DefaultParagraphFont"/>
-    <w:link w:val="Heading1"/>
+  <w:style w:type="character" w:customStyle="1" w:styleId="Titre1Car">
+    <w:name w:val="Titre 1 Car"/>
+    <w:basedOn w:val="Policepardfaut"/>
+    <w:link w:val="Titre1"/>
     <w:uiPriority w:val="9"/>
     <w:rsid w:val="00362E65"/>
     <w:rPr>
@@ -1416,10 +1422,10 @@
       <w:szCs w:val="32"/>
     </w:rPr>
   </w:style>
-  <w:style w:type="character" w:customStyle="1" w:styleId="Heading2Char">
-    <w:name w:val="Heading 2 Char"/>
-    <w:basedOn w:val="DefaultParagraphFont"/>
-    <w:link w:val="Heading2"/>
+  <w:style w:type="character" w:customStyle="1" w:styleId="Titre2Car">
+    <w:name w:val="Titre 2 Car"/>
+    <w:basedOn w:val="Policepardfaut"/>
+    <w:link w:val="Titre2"/>
     <w:uiPriority w:val="9"/>
     <w:semiHidden/>
     <w:rsid w:val="00362E65"/>
@@ -1431,10 +1437,10 @@
       <w:szCs w:val="26"/>
     </w:rPr>
   </w:style>
-  <w:style w:type="character" w:customStyle="1" w:styleId="Heading3Char">
-    <w:name w:val="Heading 3 Char"/>
-    <w:basedOn w:val="DefaultParagraphFont"/>
-    <w:link w:val="Heading3"/>
+  <w:style w:type="character" w:customStyle="1" w:styleId="Titre3Car">
+    <w:name w:val="Titre 3 Car"/>
+    <w:basedOn w:val="Policepardfaut"/>
+    <w:link w:val="Titre3"/>
     <w:uiPriority w:val="9"/>
     <w:semiHidden/>
     <w:rsid w:val="00362E65"/>
@@ -1463,9 +1469,9 @@
     <w:qFormat/>
     <w:rsid w:val="00AE18EF"/>
   </w:style>
-  <w:style w:type="table" w:styleId="TableProfessional">
+  <w:style w:type="table" w:styleId="Tableauprofessionnel">
     <w:name w:val="Table Professional"/>
-    <w:basedOn w:val="TableNormal"/>
+    <w:basedOn w:val="TableauNormal"/>
     <w:uiPriority w:val="99"/>
     <w:semiHidden/>
     <w:unhideWhenUsed/>
@@ -1495,7 +1501,7 @@
       </w:tcPr>
     </w:tblStylePr>
   </w:style>
-  <w:style w:type="paragraph" w:styleId="TOC1">
+  <w:style w:type="paragraph" w:styleId="TM1">
     <w:name w:val="toc 1"/>
     <w:basedOn w:val="Normal"/>
     <w:next w:val="Normal"/>
@@ -1507,7 +1513,7 @@
       <w:spacing w:after="100"/>
     </w:pPr>
   </w:style>
-  <w:style w:type="paragraph" w:styleId="TOC2">
+  <w:style w:type="paragraph" w:styleId="TM2">
     <w:name w:val="toc 2"/>
     <w:basedOn w:val="Normal"/>
     <w:next w:val="Normal"/>
@@ -1520,10 +1526,10 @@
       <w:ind w:left="240"/>
     </w:pPr>
   </w:style>
-  <w:style w:type="paragraph" w:styleId="BalloonText">
+  <w:style w:type="paragraph" w:styleId="Textedebulles">
     <w:name w:val="Balloon Text"/>
     <w:basedOn w:val="Normal"/>
-    <w:link w:val="BalloonTextChar"/>
+    <w:link w:val="TextedebullesCar"/>
     <w:uiPriority w:val="99"/>
     <w:semiHidden/>
     <w:unhideWhenUsed/>
@@ -1534,10 +1540,10 @@
       <w:szCs w:val="18"/>
     </w:rPr>
   </w:style>
-  <w:style w:type="character" w:customStyle="1" w:styleId="BalloonTextChar">
-    <w:name w:val="Balloon Text Char"/>
-    <w:basedOn w:val="DefaultParagraphFont"/>
-    <w:link w:val="BalloonText"/>
+  <w:style w:type="character" w:customStyle="1" w:styleId="TextedebullesCar">
+    <w:name w:val="Texte de bulles Car"/>
+    <w:basedOn w:val="Policepardfaut"/>
+    <w:link w:val="Textedebulles"/>
     <w:uiPriority w:val="99"/>
     <w:semiHidden/>
     <w:rsid w:val="00FB63E7"/>
@@ -1549,7 +1555,7 @@
   </w:style>
   <w:style w:type="character" w:customStyle="1" w:styleId="referenceid">
     <w:name w:val="reference_id"/>
-    <w:basedOn w:val="DefaultParagraphFont"/>
+    <w:basedOn w:val="Policepardfaut"/>
     <w:uiPriority w:val="1"/>
     <w:rsid w:val="00457CF1"/>
     <w:rPr>

</xml_diff>